<commit_message>
Added timer to training function
</commit_message>
<xml_diff>
--- a/documents/Project Proposal.docx
+++ b/documents/Project Proposal.docx
@@ -117,7 +117,7 @@
                                 <w:noProof/>
                                 <w:lang w:val="nl-NL"/>
                               </w:rPr>
-                              <w:t>28-9-2021</w:t>
+                              <w:t>19-10-2021</w:t>
                             </w:r>
                             <w:r>
                               <w:rPr>
@@ -202,7 +202,7 @@
                           <w:noProof/>
                           <w:lang w:val="nl-NL"/>
                         </w:rPr>
-                        <w:t>28-9-2021</w:t>
+                        <w:t>19-10-2021</w:t>
                       </w:r>
                       <w:r>
                         <w:rPr>
@@ -312,6 +312,7 @@
         <w:br w:type="page"/>
       </w:r>
     </w:p>
+    <w:bookmarkStart w:id="0" w:name="_Toc85183859" w:displacedByCustomXml="next"/>
     <w:sdt>
       <w:sdtPr>
         <w:rPr>
@@ -336,7 +337,11 @@
       <w:sdtContent>
         <w:p>
           <w:pPr>
-            <w:pStyle w:val="Kopvaninhoudsopgave"/>
+            <w:pStyle w:val="Kop1"/>
+            <w:numPr>
+              <w:ilvl w:val="0"/>
+              <w:numId w:val="0"/>
+            </w:numPr>
           </w:pPr>
           <w:r>
             <w:rPr>
@@ -344,6 +349,7 @@
             </w:rPr>
             <w:t>Contents</w:t>
           </w:r>
+          <w:bookmarkEnd w:id="0"/>
         </w:p>
         <w:p>
           <w:pPr>
@@ -354,7 +360,7 @@
             <w:rPr>
               <w:rFonts w:eastAsiaTheme="minorEastAsia"/>
               <w:noProof/>
-              <w:lang w:val="nl-NL" w:eastAsia="nl-NL"/>
+              <w:lang w:eastAsia="en-GB"/>
             </w:rPr>
           </w:pPr>
           <w:r>
@@ -366,13 +372,14 @@
           <w:r>
             <w:fldChar w:fldCharType="separate"/>
           </w:r>
-          <w:hyperlink w:anchor="_Toc83390406" w:history="1">
+          <w:hyperlink w:anchor="_Toc85183859" w:history="1">
             <w:r>
               <w:rPr>
                 <w:rStyle w:val="Hyperlink"/>
                 <w:noProof/>
-              </w:rPr>
-              <w:t>Background</w:t>
+                <w:lang w:val="nl-NL"/>
+              </w:rPr>
+              <w:t>Contents</w:t>
             </w:r>
             <w:r>
               <w:rPr>
@@ -393,7 +400,7 @@
                 <w:noProof/>
                 <w:webHidden/>
               </w:rPr>
-              <w:instrText xml:space="preserve"> PAGEREF _Toc83390406 \h </w:instrText>
+              <w:instrText xml:space="preserve"> PAGEREF _Toc85183859 \h </w:instrText>
             </w:r>
             <w:r>
               <w:rPr>
@@ -428,21 +435,37 @@
           <w:pPr>
             <w:pStyle w:val="Inhopg1"/>
             <w:tabs>
+              <w:tab w:val="left" w:pos="440"/>
               <w:tab w:val="right" w:leader="dot" w:pos="9062"/>
             </w:tabs>
             <w:rPr>
               <w:rFonts w:eastAsiaTheme="minorEastAsia"/>
               <w:noProof/>
-              <w:lang w:val="nl-NL" w:eastAsia="nl-NL"/>
+              <w:lang w:eastAsia="en-GB"/>
             </w:rPr>
           </w:pPr>
-          <w:hyperlink w:anchor="_Toc83390407" w:history="1">
+          <w:hyperlink w:anchor="_Toc85183860" w:history="1">
             <w:r>
               <w:rPr>
                 <w:rStyle w:val="Hyperlink"/>
                 <w:noProof/>
               </w:rPr>
-              <w:t>Objectives</w:t>
+              <w:t>1.</w:t>
+            </w:r>
+            <w:r>
+              <w:rPr>
+                <w:rFonts w:eastAsiaTheme="minorEastAsia"/>
+                <w:noProof/>
+                <w:lang w:eastAsia="en-GB"/>
+              </w:rPr>
+              <w:tab/>
+            </w:r>
+            <w:r>
+              <w:rPr>
+                <w:rStyle w:val="Hyperlink"/>
+                <w:noProof/>
+              </w:rPr>
+              <w:t>Background</w:t>
             </w:r>
             <w:r>
               <w:rPr>
@@ -463,7 +486,7 @@
                 <w:noProof/>
                 <w:webHidden/>
               </w:rPr>
-              <w:instrText xml:space="preserve"> PAGEREF _Toc83390407 \h </w:instrText>
+              <w:instrText xml:space="preserve"> PAGEREF _Toc85183860 \h </w:instrText>
             </w:r>
             <w:r>
               <w:rPr>
@@ -498,21 +521,37 @@
           <w:pPr>
             <w:pStyle w:val="Inhopg1"/>
             <w:tabs>
+              <w:tab w:val="left" w:pos="440"/>
               <w:tab w:val="right" w:leader="dot" w:pos="9062"/>
             </w:tabs>
             <w:rPr>
               <w:rFonts w:eastAsiaTheme="minorEastAsia"/>
               <w:noProof/>
-              <w:lang w:val="nl-NL" w:eastAsia="nl-NL"/>
+              <w:lang w:eastAsia="en-GB"/>
             </w:rPr>
           </w:pPr>
-          <w:hyperlink w:anchor="_Toc83390408" w:history="1">
+          <w:hyperlink w:anchor="_Toc85183861" w:history="1">
             <w:r>
               <w:rPr>
                 <w:rStyle w:val="Hyperlink"/>
                 <w:noProof/>
               </w:rPr>
-              <w:t>Scope</w:t>
+              <w:t>2.</w:t>
+            </w:r>
+            <w:r>
+              <w:rPr>
+                <w:rFonts w:eastAsiaTheme="minorEastAsia"/>
+                <w:noProof/>
+                <w:lang w:eastAsia="en-GB"/>
+              </w:rPr>
+              <w:tab/>
+            </w:r>
+            <w:r>
+              <w:rPr>
+                <w:rStyle w:val="Hyperlink"/>
+                <w:noProof/>
+              </w:rPr>
+              <w:t>Objectives</w:t>
             </w:r>
             <w:r>
               <w:rPr>
@@ -533,7 +572,7 @@
                 <w:noProof/>
                 <w:webHidden/>
               </w:rPr>
-              <w:instrText xml:space="preserve"> PAGEREF _Toc83390408 \h </w:instrText>
+              <w:instrText xml:space="preserve"> PAGEREF _Toc85183861 \h </w:instrText>
             </w:r>
             <w:r>
               <w:rPr>
@@ -568,20 +607,122 @@
           <w:pPr>
             <w:pStyle w:val="Inhopg1"/>
             <w:tabs>
+              <w:tab w:val="left" w:pos="440"/>
               <w:tab w:val="right" w:leader="dot" w:pos="9062"/>
             </w:tabs>
             <w:rPr>
               <w:rFonts w:eastAsiaTheme="minorEastAsia"/>
               <w:noProof/>
-              <w:lang w:val="nl-NL" w:eastAsia="nl-NL"/>
+              <w:lang w:eastAsia="en-GB"/>
             </w:rPr>
           </w:pPr>
-          <w:hyperlink w:anchor="_Toc83390409" w:history="1">
+          <w:hyperlink w:anchor="_Toc85183862" w:history="1">
             <w:r>
               <w:rPr>
                 <w:rStyle w:val="Hyperlink"/>
                 <w:noProof/>
               </w:rPr>
+              <w:t>3.</w:t>
+            </w:r>
+            <w:r>
+              <w:rPr>
+                <w:rFonts w:eastAsiaTheme="minorEastAsia"/>
+                <w:noProof/>
+                <w:lang w:eastAsia="en-GB"/>
+              </w:rPr>
+              <w:tab/>
+            </w:r>
+            <w:r>
+              <w:rPr>
+                <w:rStyle w:val="Hyperlink"/>
+                <w:noProof/>
+              </w:rPr>
+              <w:t>Scope</w:t>
+            </w:r>
+            <w:r>
+              <w:rPr>
+                <w:noProof/>
+                <w:webHidden/>
+              </w:rPr>
+              <w:tab/>
+            </w:r>
+            <w:r>
+              <w:rPr>
+                <w:noProof/>
+                <w:webHidden/>
+              </w:rPr>
+              <w:fldChar w:fldCharType="begin"/>
+            </w:r>
+            <w:r>
+              <w:rPr>
+                <w:noProof/>
+                <w:webHidden/>
+              </w:rPr>
+              <w:instrText xml:space="preserve"> PAGEREF _Toc85183862 \h </w:instrText>
+            </w:r>
+            <w:r>
+              <w:rPr>
+                <w:noProof/>
+                <w:webHidden/>
+              </w:rPr>
+            </w:r>
+            <w:r>
+              <w:rPr>
+                <w:noProof/>
+                <w:webHidden/>
+              </w:rPr>
+              <w:fldChar w:fldCharType="separate"/>
+            </w:r>
+            <w:r>
+              <w:rPr>
+                <w:noProof/>
+                <w:webHidden/>
+              </w:rPr>
+              <w:t>3</w:t>
+            </w:r>
+            <w:r>
+              <w:rPr>
+                <w:noProof/>
+                <w:webHidden/>
+              </w:rPr>
+              <w:fldChar w:fldCharType="end"/>
+            </w:r>
+          </w:hyperlink>
+        </w:p>
+        <w:p>
+          <w:pPr>
+            <w:pStyle w:val="Inhopg1"/>
+            <w:tabs>
+              <w:tab w:val="left" w:pos="440"/>
+              <w:tab w:val="right" w:leader="dot" w:pos="9062"/>
+            </w:tabs>
+            <w:rPr>
+              <w:rFonts w:eastAsiaTheme="minorEastAsia"/>
+              <w:noProof/>
+              <w:lang w:eastAsia="en-GB"/>
+            </w:rPr>
+          </w:pPr>
+          <w:hyperlink w:anchor="_Toc85183863" w:history="1">
+            <w:r>
+              <w:rPr>
+                <w:rStyle w:val="Hyperlink"/>
+                <w:noProof/>
+              </w:rPr>
+              <w:t>4.</w:t>
+            </w:r>
+            <w:r>
+              <w:rPr>
+                <w:rFonts w:eastAsiaTheme="minorEastAsia"/>
+                <w:noProof/>
+                <w:lang w:eastAsia="en-GB"/>
+              </w:rPr>
+              <w:tab/>
+            </w:r>
+            <w:r>
+              <w:rPr>
+                <w:rStyle w:val="Hyperlink"/>
+                <w:noProof/>
+              </w:rPr>
               <w:t>Solutions and approach</w:t>
             </w:r>
             <w:r>
@@ -603,7 +744,7 @@
                 <w:noProof/>
                 <w:webHidden/>
               </w:rPr>
-              <w:instrText xml:space="preserve"> PAGEREF _Toc83390409 \h </w:instrText>
+              <w:instrText xml:space="preserve"> PAGEREF _Toc85183863 \h </w:instrText>
             </w:r>
             <w:r>
               <w:rPr>
@@ -652,7 +793,6 @@
           <w:rFonts w:eastAsiaTheme="majorEastAsia"/>
         </w:rPr>
       </w:pPr>
-      <w:bookmarkStart w:id="0" w:name="_Toc83390406"/>
       <w:r>
         <w:br w:type="page"/>
       </w:r>
@@ -661,11 +801,12 @@
       <w:pPr>
         <w:pStyle w:val="Kop1"/>
       </w:pPr>
+      <w:bookmarkStart w:id="1" w:name="_Toc85183860"/>
       <w:r>
         <w:lastRenderedPageBreak/>
         <w:t>Background</w:t>
       </w:r>
-      <w:bookmarkEnd w:id="0"/>
+      <w:bookmarkEnd w:id="1"/>
     </w:p>
     <w:p>
       <w:r>
@@ -716,250 +857,282 @@
       <w:pPr>
         <w:pStyle w:val="Kop1"/>
       </w:pPr>
-      <w:bookmarkStart w:id="1" w:name="_Toc83390407"/>
+      <w:bookmarkStart w:id="2" w:name="_Toc85183861"/>
       <w:r>
         <w:t>Objectives</w:t>
-      </w:r>
-      <w:bookmarkEnd w:id="1"/>
-    </w:p>
-    <w:p>
-      <w:r>
-        <w:t xml:space="preserve">The first objective of this </w:t>
-      </w:r>
-      <w:r>
-        <w:t>project</w:t>
-      </w:r>
-      <w:r>
-        <w:t xml:space="preserve"> is to create a prototype that </w:t>
-      </w:r>
-      <w:r>
-        <w:t>can predict</w:t>
-      </w:r>
-      <w:r>
-        <w:t xml:space="preserve"> Alzheimer’s disease in patients. </w:t>
-      </w:r>
-      <w:r>
-        <w:t>The prototype must minimise false negative predictions, as missing a hypothetical patient with Alzheimer’s would be undesirable.</w:t>
-      </w:r>
-    </w:p>
-    <w:p>
-      <w:r>
-        <w:t>The second objective</w:t>
-      </w:r>
-      <w:r>
-        <w:t xml:space="preserve"> of</w:t>
-      </w:r>
-      <w:r>
-        <w:t xml:space="preserve"> this project is to write a </w:t>
-      </w:r>
-      <w:r>
-        <w:t>custom-made</w:t>
-      </w:r>
-      <w:r>
-        <w:t xml:space="preserve"> neural network </w:t>
-      </w:r>
-      <w:r>
-        <w:t>from-scratch to achieve the first goal</w:t>
-      </w:r>
-      <w:r>
-        <w:t xml:space="preserve">. </w:t>
-      </w:r>
-      <w:r>
-        <w:t>To</w:t>
-      </w:r>
-      <w:r>
-        <w:t xml:space="preserve"> do so, much research must be conducted as per the questions in Solutions and Approach.</w:t>
-      </w:r>
-      <w:r>
-        <w:t xml:space="preserve"> </w:t>
-      </w:r>
-      <w:r>
-        <w:t xml:space="preserve">In the event this does not work out, </w:t>
-      </w:r>
-      <w:r>
-        <w:t xml:space="preserve">the </w:t>
-      </w:r>
-      <w:r>
-        <w:t>Keras</w:t>
-      </w:r>
-      <w:r>
-        <w:t xml:space="preserve"> </w:t>
-      </w:r>
-      <w:r>
-        <w:t xml:space="preserve">library </w:t>
-      </w:r>
-      <w:r>
-        <w:t>will be used instead.</w:t>
-      </w:r>
-    </w:p>
-    <w:p>
-      <w:pPr>
-        <w:pStyle w:val="Kop1"/>
-      </w:pPr>
-      <w:bookmarkStart w:id="2" w:name="_Toc83390408"/>
-      <w:r>
-        <w:t>Scope</w:t>
       </w:r>
       <w:bookmarkEnd w:id="2"/>
     </w:p>
     <w:p>
-      <w:pPr>
-        <w:rPr>
-          <w:i/>
-          <w:iCs/>
-        </w:rPr>
-      </w:pPr>
-      <w:r>
-        <w:rPr>
-          <w:i/>
-          <w:iCs/>
-        </w:rPr>
-        <w:t>[What will be the end result of the project? Describe what phases of work will be undertaken.]</w:t>
+      <w:r>
+        <w:t xml:space="preserve">The first objective of this </w:t>
+      </w:r>
+      <w:r>
+        <w:t>project</w:t>
+      </w:r>
+      <w:r>
+        <w:t xml:space="preserve"> is to create a prototype that </w:t>
+      </w:r>
+      <w:r>
+        <w:t>can predict</w:t>
+      </w:r>
+      <w:r>
+        <w:t xml:space="preserve"> Alzheimer’s disease in patients. </w:t>
+      </w:r>
+      <w:r>
+        <w:t>The prototype must minimise false negative predictions, as missing a hypothetical patient with Alzheimer’s would be undesirable.</w:t>
       </w:r>
     </w:p>
-    <w:p/>
     <w:p>
+      <w:r>
+        <w:t>The second objective</w:t>
+      </w:r>
+      <w:r>
+        <w:t xml:space="preserve"> of</w:t>
+      </w:r>
+      <w:r>
+        <w:t xml:space="preserve"> this project is to write a </w:t>
+      </w:r>
+      <w:r>
+        <w:t>custom-made</w:t>
+      </w:r>
+      <w:r>
+        <w:t xml:space="preserve"> neural network </w:t>
+      </w:r>
+      <w:r>
+        <w:t>from-scratch to achieve the first goal</w:t>
+      </w:r>
+      <w:r>
+        <w:t xml:space="preserve">. </w:t>
+      </w:r>
+      <w:r>
+        <w:t>To</w:t>
+      </w:r>
+      <w:r>
+        <w:t xml:space="preserve"> do so, much research must be conducted as per the questions in Solutions and Approach.</w:t>
+      </w:r>
+      <w:r>
+        <w:t xml:space="preserve"> </w:t>
+      </w:r>
+      <w:r>
+        <w:t xml:space="preserve">In the event this does not work out, </w:t>
+      </w:r>
+      <w:r>
+        <w:t xml:space="preserve">the </w:t>
+      </w:r>
+      <w:r>
+        <w:t>Keras</w:t>
+      </w:r>
+      <w:r>
+        <w:t xml:space="preserve"> </w:t>
+      </w:r>
+      <w:r>
+        <w:t xml:space="preserve">library </w:t>
+      </w:r>
+      <w:r>
+        <w:t>will be used instead.</w:t>
+      </w:r>
+    </w:p>
+    <w:p>
       <w:pPr>
         <w:pStyle w:val="Kop1"/>
       </w:pPr>
-      <w:bookmarkStart w:id="3" w:name="_Toc83390409"/>
-      <w:r>
-        <w:t>Solutions and approach</w:t>
+      <w:bookmarkStart w:id="3" w:name="_Toc85183862"/>
+      <w:r>
+        <w:t>Scope</w:t>
       </w:r>
       <w:bookmarkEnd w:id="3"/>
     </w:p>
     <w:p>
       <w:pPr>
-        <w:spacing w:before="100" w:beforeAutospacing="1" w:after="100" w:afterAutospacing="1" w:line="240" w:lineRule="auto"/>
-        <w:rPr>
-          <w:rFonts w:ascii="Times New Roman" w:eastAsia="Times New Roman" w:hAnsi="Times New Roman" w:cs="Times New Roman"/>
-          <w:sz w:val="24"/>
-          <w:szCs w:val="24"/>
-          <w:lang w:eastAsia="en-GB"/>
-        </w:rPr>
-      </w:pPr>
-      <w:r>
-        <w:rPr>
-          <w:rFonts w:ascii="Times New Roman" w:eastAsia="Times New Roman" w:hAnsi="Times New Roman" w:cs="Times New Roman"/>
-          <w:sz w:val="24"/>
-          <w:szCs w:val="24"/>
-          <w:lang w:eastAsia="en-GB"/>
-        </w:rPr>
-        <w:t>The main goal for this project is to create a neural network from-scratch</w:t>
-      </w:r>
-      <w:r>
-        <w:rPr>
-          <w:rFonts w:ascii="Times New Roman" w:eastAsia="Times New Roman" w:hAnsi="Times New Roman" w:cs="Times New Roman"/>
-          <w:sz w:val="24"/>
-          <w:szCs w:val="24"/>
-          <w:lang w:eastAsia="en-GB"/>
-        </w:rPr>
-        <w:t xml:space="preserve"> in Python</w:t>
-      </w:r>
-      <w:r>
-        <w:rPr>
-          <w:rFonts w:ascii="Times New Roman" w:eastAsia="Times New Roman" w:hAnsi="Times New Roman" w:cs="Times New Roman"/>
-          <w:sz w:val="24"/>
-          <w:szCs w:val="24"/>
-          <w:lang w:eastAsia="en-GB"/>
-        </w:rPr>
-        <w:t xml:space="preserve"> that </w:t>
-      </w:r>
-      <w:r>
-        <w:rPr>
-          <w:rFonts w:ascii="Times New Roman" w:eastAsia="Times New Roman" w:hAnsi="Times New Roman" w:cs="Times New Roman"/>
-          <w:sz w:val="24"/>
-          <w:szCs w:val="24"/>
-          <w:lang w:eastAsia="en-GB"/>
-        </w:rPr>
-        <w:t>can analyse</w:t>
-      </w:r>
-      <w:r>
-        <w:rPr>
-          <w:rFonts w:ascii="Times New Roman" w:eastAsia="Times New Roman" w:hAnsi="Times New Roman" w:cs="Times New Roman"/>
-          <w:sz w:val="24"/>
-          <w:szCs w:val="24"/>
-          <w:lang w:eastAsia="en-GB"/>
-        </w:rPr>
-        <w:t xml:space="preserve"> images and diagnosing </w:t>
-      </w:r>
-      <w:r>
-        <w:rPr>
-          <w:rFonts w:ascii="Times New Roman" w:eastAsia="Times New Roman" w:hAnsi="Times New Roman" w:cs="Times New Roman"/>
-          <w:sz w:val="24"/>
-          <w:szCs w:val="24"/>
-          <w:lang w:eastAsia="en-GB"/>
-        </w:rPr>
-        <w:t>various stages of Alzheimer’s disease.</w:t>
-      </w:r>
-      <w:r>
-        <w:rPr>
-          <w:rFonts w:ascii="Times New Roman" w:eastAsia="Times New Roman" w:hAnsi="Times New Roman" w:cs="Times New Roman"/>
-          <w:sz w:val="24"/>
-          <w:szCs w:val="24"/>
-          <w:lang w:eastAsia="en-GB"/>
-        </w:rPr>
-        <w:t xml:space="preserve"> An existing dataset from Kaggle.com will be used to for training</w:t>
-      </w:r>
-      <w:r>
-        <w:rPr>
-          <w:rFonts w:ascii="Times New Roman" w:eastAsia="Times New Roman" w:hAnsi="Times New Roman" w:cs="Times New Roman"/>
-          <w:sz w:val="24"/>
-          <w:szCs w:val="24"/>
-          <w:lang w:eastAsia="en-GB"/>
-        </w:rPr>
-        <w:t>, testing, and validation.</w:t>
+        <w:rPr>
+          <w:i/>
+          <w:iCs/>
+        </w:rPr>
+      </w:pPr>
+      <w:r>
+        <w:rPr>
+          <w:i/>
+          <w:iCs/>
+        </w:rPr>
+        <w:t>[What will be the end result of the project? Describe what phases of work will be undertaken.]</w:t>
       </w:r>
     </w:p>
     <w:p>
       <w:pPr>
-        <w:spacing w:before="100" w:beforeAutospacing="1" w:after="100" w:afterAutospacing="1" w:line="240" w:lineRule="auto"/>
-        <w:rPr>
-          <w:rFonts w:ascii="Times New Roman" w:eastAsia="Times New Roman" w:hAnsi="Times New Roman" w:cs="Times New Roman"/>
-          <w:sz w:val="24"/>
-          <w:szCs w:val="24"/>
-          <w:lang w:eastAsia="en-GB"/>
-        </w:rPr>
-      </w:pPr>
-      <w:r>
-        <w:rPr>
-          <w:rFonts w:ascii="Times New Roman" w:eastAsia="Times New Roman" w:hAnsi="Times New Roman" w:cs="Times New Roman"/>
-          <w:sz w:val="24"/>
-          <w:szCs w:val="24"/>
-          <w:lang w:eastAsia="en-GB"/>
-        </w:rPr>
-        <w:t>To</w:t>
-      </w:r>
-      <w:r>
-        <w:rPr>
-          <w:rFonts w:ascii="Times New Roman" w:eastAsia="Times New Roman" w:hAnsi="Times New Roman" w:cs="Times New Roman"/>
-          <w:sz w:val="24"/>
-          <w:szCs w:val="24"/>
-          <w:lang w:eastAsia="en-GB"/>
-        </w:rPr>
-        <w:t xml:space="preserve"> conduct the necessary research for this project, a main </w:t>
-      </w:r>
-      <w:r>
-        <w:rPr>
-          <w:rFonts w:ascii="Times New Roman" w:eastAsia="Times New Roman" w:hAnsi="Times New Roman" w:cs="Times New Roman"/>
-          <w:sz w:val="24"/>
-          <w:szCs w:val="24"/>
-          <w:lang w:eastAsia="en-GB"/>
-        </w:rPr>
-        <w:t xml:space="preserve">research </w:t>
-      </w:r>
-      <w:r>
-        <w:rPr>
-          <w:rFonts w:ascii="Times New Roman" w:eastAsia="Times New Roman" w:hAnsi="Times New Roman" w:cs="Times New Roman"/>
-          <w:sz w:val="24"/>
-          <w:szCs w:val="24"/>
-          <w:lang w:eastAsia="en-GB"/>
-        </w:rPr>
-        <w:t>question has been created:</w:t>
+        <w:pStyle w:val="Kop2"/>
+      </w:pPr>
+      <w:r>
+        <w:t>Target audience</w:t>
       </w:r>
     </w:p>
     <w:p>
       <w:pPr>
+        <w:pStyle w:val="Kop2"/>
+      </w:pPr>
+      <w:r>
+        <w:t>Determinants</w:t>
+      </w:r>
+    </w:p>
+    <w:p>
+      <w:pPr>
+        <w:pStyle w:val="Kop2"/>
+      </w:pPr>
+      <w:r>
+        <w:t>Technology acceptance</w:t>
+      </w:r>
+    </w:p>
+    <w:p>
+      <w:pPr>
+        <w:pStyle w:val="Kop1"/>
+      </w:pPr>
+      <w:bookmarkStart w:id="4" w:name="_Toc85183863"/>
+      <w:r>
+        <w:t>Solutions and approach</w:t>
+      </w:r>
+      <w:bookmarkEnd w:id="4"/>
+    </w:p>
+    <w:p>
+      <w:pPr>
+        <w:spacing w:before="100" w:beforeAutospacing="1" w:after="100" w:afterAutospacing="1" w:line="240" w:lineRule="auto"/>
+        <w:rPr>
+          <w:rFonts w:ascii="Times New Roman" w:eastAsia="Times New Roman" w:hAnsi="Times New Roman" w:cs="Times New Roman"/>
+          <w:sz w:val="24"/>
+          <w:szCs w:val="24"/>
+          <w:lang w:eastAsia="en-GB"/>
+        </w:rPr>
+      </w:pPr>
+      <w:r>
+        <w:rPr>
+          <w:rFonts w:ascii="Times New Roman" w:eastAsia="Times New Roman" w:hAnsi="Times New Roman" w:cs="Times New Roman"/>
+          <w:sz w:val="24"/>
+          <w:szCs w:val="24"/>
+          <w:lang w:eastAsia="en-GB"/>
+        </w:rPr>
+        <w:t>The main goal for this project is to create a neural network from-scratch</w:t>
+      </w:r>
+      <w:r>
+        <w:rPr>
+          <w:rFonts w:ascii="Times New Roman" w:eastAsia="Times New Roman" w:hAnsi="Times New Roman" w:cs="Times New Roman"/>
+          <w:sz w:val="24"/>
+          <w:szCs w:val="24"/>
+          <w:lang w:eastAsia="en-GB"/>
+        </w:rPr>
+        <w:t xml:space="preserve"> in Python</w:t>
+      </w:r>
+      <w:r>
+        <w:rPr>
+          <w:rFonts w:ascii="Times New Roman" w:eastAsia="Times New Roman" w:hAnsi="Times New Roman" w:cs="Times New Roman"/>
+          <w:sz w:val="24"/>
+          <w:szCs w:val="24"/>
+          <w:lang w:eastAsia="en-GB"/>
+        </w:rPr>
+        <w:t xml:space="preserve"> that </w:t>
+      </w:r>
+      <w:r>
+        <w:rPr>
+          <w:rFonts w:ascii="Times New Roman" w:eastAsia="Times New Roman" w:hAnsi="Times New Roman" w:cs="Times New Roman"/>
+          <w:sz w:val="24"/>
+          <w:szCs w:val="24"/>
+          <w:lang w:eastAsia="en-GB"/>
+        </w:rPr>
+        <w:t>can analyse</w:t>
+      </w:r>
+      <w:r>
+        <w:rPr>
+          <w:rFonts w:ascii="Times New Roman" w:eastAsia="Times New Roman" w:hAnsi="Times New Roman" w:cs="Times New Roman"/>
+          <w:sz w:val="24"/>
+          <w:szCs w:val="24"/>
+          <w:lang w:eastAsia="en-GB"/>
+        </w:rPr>
+        <w:t xml:space="preserve"> images and diagnosing </w:t>
+      </w:r>
+      <w:r>
+        <w:rPr>
+          <w:rFonts w:ascii="Times New Roman" w:eastAsia="Times New Roman" w:hAnsi="Times New Roman" w:cs="Times New Roman"/>
+          <w:sz w:val="24"/>
+          <w:szCs w:val="24"/>
+          <w:lang w:eastAsia="en-GB"/>
+        </w:rPr>
+        <w:t>various stages of Alzheimer’s disease.</w:t>
+      </w:r>
+      <w:r>
+        <w:rPr>
+          <w:rFonts w:ascii="Times New Roman" w:eastAsia="Times New Roman" w:hAnsi="Times New Roman" w:cs="Times New Roman"/>
+          <w:sz w:val="24"/>
+          <w:szCs w:val="24"/>
+          <w:lang w:eastAsia="en-GB"/>
+        </w:rPr>
+        <w:t xml:space="preserve"> An existing dataset from Kaggle.com will be used to for training</w:t>
+      </w:r>
+      <w:r>
+        <w:rPr>
+          <w:rFonts w:ascii="Times New Roman" w:eastAsia="Times New Roman" w:hAnsi="Times New Roman" w:cs="Times New Roman"/>
+          <w:sz w:val="24"/>
+          <w:szCs w:val="24"/>
+          <w:lang w:eastAsia="en-GB"/>
+        </w:rPr>
+        <w:t>, testing, and validation.</w:t>
+      </w:r>
+    </w:p>
+    <w:p>
+      <w:pPr>
+        <w:spacing w:before="100" w:beforeAutospacing="1" w:after="100" w:afterAutospacing="1" w:line="240" w:lineRule="auto"/>
+        <w:rPr>
+          <w:rFonts w:ascii="Times New Roman" w:eastAsia="Times New Roman" w:hAnsi="Times New Roman" w:cs="Times New Roman"/>
+          <w:sz w:val="24"/>
+          <w:szCs w:val="24"/>
+          <w:lang w:eastAsia="en-GB"/>
+        </w:rPr>
+      </w:pPr>
+      <w:r>
+        <w:rPr>
+          <w:rFonts w:ascii="Times New Roman" w:eastAsia="Times New Roman" w:hAnsi="Times New Roman" w:cs="Times New Roman"/>
+          <w:sz w:val="24"/>
+          <w:szCs w:val="24"/>
+          <w:lang w:eastAsia="en-GB"/>
+        </w:rPr>
+        <w:t>To</w:t>
+      </w:r>
+      <w:r>
+        <w:rPr>
+          <w:rFonts w:ascii="Times New Roman" w:eastAsia="Times New Roman" w:hAnsi="Times New Roman" w:cs="Times New Roman"/>
+          <w:sz w:val="24"/>
+          <w:szCs w:val="24"/>
+          <w:lang w:eastAsia="en-GB"/>
+        </w:rPr>
+        <w:t xml:space="preserve"> conduct the necessary research for this project, </w:t>
+      </w:r>
+      <w:r>
+        <w:rPr>
+          <w:rFonts w:ascii="Times New Roman" w:eastAsia="Times New Roman" w:hAnsi="Times New Roman" w:cs="Times New Roman"/>
+          <w:sz w:val="24"/>
+          <w:szCs w:val="24"/>
+          <w:lang w:eastAsia="en-GB"/>
+        </w:rPr>
+        <w:t xml:space="preserve">the following </w:t>
+      </w:r>
+      <w:r>
+        <w:rPr>
+          <w:rFonts w:ascii="Times New Roman" w:eastAsia="Times New Roman" w:hAnsi="Times New Roman" w:cs="Times New Roman"/>
+          <w:sz w:val="24"/>
+          <w:szCs w:val="24"/>
+          <w:lang w:eastAsia="en-GB"/>
+        </w:rPr>
+        <w:t xml:space="preserve">research </w:t>
+      </w:r>
+      <w:r>
+        <w:rPr>
+          <w:rFonts w:ascii="Times New Roman" w:eastAsia="Times New Roman" w:hAnsi="Times New Roman" w:cs="Times New Roman"/>
+          <w:sz w:val="24"/>
+          <w:szCs w:val="24"/>
+          <w:lang w:eastAsia="en-GB"/>
+        </w:rPr>
+        <w:t>question has been created:</w:t>
+      </w:r>
+    </w:p>
+    <w:p>
+      <w:pPr>
         <w:spacing w:before="100" w:beforeAutospacing="1" w:after="100" w:afterAutospacing="1" w:line="240" w:lineRule="auto"/>
         <w:rPr>
           <w:rFonts w:ascii="Times New Roman" w:eastAsia="Times New Roman" w:hAnsi="Times New Roman" w:cs="Times New Roman"/>
@@ -1059,7 +1232,7 @@
           <w:szCs w:val="24"/>
           <w:lang w:eastAsia="en-GB"/>
         </w:rPr>
-        <w:t xml:space="preserve"> question, the following sub</w:t>
+        <w:t xml:space="preserve"> question, sub</w:t>
       </w:r>
       <w:r>
         <w:rPr>
@@ -1104,7 +1277,7 @@
           <w:szCs w:val="24"/>
           <w:lang w:eastAsia="en-GB"/>
         </w:rPr>
-        <w:t>:</w:t>
+        <w:t>. The following are technical questions:</w:t>
       </w:r>
     </w:p>
     <w:p>
@@ -1154,6 +1327,7 @@
           <w:szCs w:val="24"/>
           <w:lang w:eastAsia="en-GB"/>
         </w:rPr>
+        <w:lastRenderedPageBreak/>
         <w:t>What types of neural networks exist?</w:t>
       </w:r>
     </w:p>
@@ -1353,6 +1527,169 @@
           <w:lang w:eastAsia="en-GB"/>
         </w:rPr>
         <w:t xml:space="preserve"> in this project</w:t>
+      </w:r>
+      <w:r>
+        <w:rPr>
+          <w:rFonts w:ascii="Times New Roman" w:eastAsia="Times New Roman" w:hAnsi="Times New Roman" w:cs="Times New Roman"/>
+          <w:sz w:val="24"/>
+          <w:szCs w:val="24"/>
+          <w:lang w:eastAsia="en-GB"/>
+        </w:rPr>
+        <w:t>?</w:t>
+      </w:r>
+    </w:p>
+    <w:p>
+      <w:pPr>
+        <w:spacing w:before="100" w:beforeAutospacing="1" w:after="100" w:afterAutospacing="1" w:line="240" w:lineRule="auto"/>
+        <w:rPr>
+          <w:rFonts w:ascii="Times New Roman" w:eastAsia="Times New Roman" w:hAnsi="Times New Roman" w:cs="Times New Roman"/>
+          <w:sz w:val="24"/>
+          <w:szCs w:val="24"/>
+          <w:lang w:eastAsia="en-GB"/>
+        </w:rPr>
+      </w:pPr>
+      <w:r>
+        <w:rPr>
+          <w:rFonts w:ascii="Times New Roman" w:eastAsia="Times New Roman" w:hAnsi="Times New Roman" w:cs="Times New Roman"/>
+          <w:sz w:val="24"/>
+          <w:szCs w:val="24"/>
+          <w:lang w:eastAsia="en-GB"/>
+        </w:rPr>
+        <w:t>The following questions pertain to ethical considerations, GDPR and the potential impact this project may have:</w:t>
+      </w:r>
+    </w:p>
+    <w:p>
+      <w:pPr>
+        <w:pStyle w:val="Lijstalinea"/>
+        <w:numPr>
+          <w:ilvl w:val="0"/>
+          <w:numId w:val="4"/>
+        </w:numPr>
+        <w:spacing w:before="100" w:beforeAutospacing="1" w:after="100" w:afterAutospacing="1" w:line="240" w:lineRule="auto"/>
+        <w:rPr>
+          <w:rFonts w:ascii="Times New Roman" w:eastAsia="Times New Roman" w:hAnsi="Times New Roman" w:cs="Times New Roman"/>
+          <w:sz w:val="24"/>
+          <w:szCs w:val="24"/>
+          <w:lang w:eastAsia="en-GB"/>
+        </w:rPr>
+      </w:pPr>
+      <w:r>
+        <w:rPr>
+          <w:rFonts w:ascii="Times New Roman" w:eastAsia="Times New Roman" w:hAnsi="Times New Roman" w:cs="Times New Roman"/>
+          <w:sz w:val="24"/>
+          <w:szCs w:val="24"/>
+          <w:lang w:eastAsia="en-GB"/>
+        </w:rPr>
+        <w:t>What potential benefits could this project provide?</w:t>
+      </w:r>
+    </w:p>
+    <w:p>
+      <w:pPr>
+        <w:pStyle w:val="Lijstalinea"/>
+        <w:numPr>
+          <w:ilvl w:val="0"/>
+          <w:numId w:val="4"/>
+        </w:numPr>
+        <w:spacing w:before="100" w:beforeAutospacing="1" w:after="100" w:afterAutospacing="1" w:line="240" w:lineRule="auto"/>
+        <w:rPr>
+          <w:rFonts w:ascii="Times New Roman" w:eastAsia="Times New Roman" w:hAnsi="Times New Roman" w:cs="Times New Roman"/>
+          <w:sz w:val="24"/>
+          <w:szCs w:val="24"/>
+          <w:lang w:eastAsia="en-GB"/>
+        </w:rPr>
+      </w:pPr>
+      <w:r>
+        <w:rPr>
+          <w:rFonts w:ascii="Times New Roman" w:eastAsia="Times New Roman" w:hAnsi="Times New Roman" w:cs="Times New Roman"/>
+          <w:sz w:val="24"/>
+          <w:szCs w:val="24"/>
+          <w:lang w:eastAsia="en-GB"/>
+        </w:rPr>
+        <w:t>How does GDPR apply to this project?</w:t>
+      </w:r>
+    </w:p>
+    <w:p>
+      <w:pPr>
+        <w:pStyle w:val="Lijstalinea"/>
+        <w:numPr>
+          <w:ilvl w:val="0"/>
+          <w:numId w:val="4"/>
+        </w:numPr>
+        <w:spacing w:before="100" w:beforeAutospacing="1" w:after="100" w:afterAutospacing="1" w:line="240" w:lineRule="auto"/>
+        <w:rPr>
+          <w:rFonts w:ascii="Times New Roman" w:eastAsia="Times New Roman" w:hAnsi="Times New Roman" w:cs="Times New Roman"/>
+          <w:sz w:val="24"/>
+          <w:szCs w:val="24"/>
+          <w:lang w:eastAsia="en-GB"/>
+        </w:rPr>
+      </w:pPr>
+      <w:r>
+        <w:rPr>
+          <w:rFonts w:ascii="Times New Roman" w:eastAsia="Times New Roman" w:hAnsi="Times New Roman" w:cs="Times New Roman"/>
+          <w:sz w:val="24"/>
+          <w:szCs w:val="24"/>
+          <w:lang w:eastAsia="en-GB"/>
+        </w:rPr>
+        <w:t>What implications would a functional prototype have on patients and medical professionals?</w:t>
+      </w:r>
+    </w:p>
+    <w:p>
+      <w:pPr>
+        <w:pStyle w:val="Lijstalinea"/>
+        <w:numPr>
+          <w:ilvl w:val="0"/>
+          <w:numId w:val="4"/>
+        </w:numPr>
+        <w:spacing w:before="100" w:beforeAutospacing="1" w:after="100" w:afterAutospacing="1" w:line="240" w:lineRule="auto"/>
+        <w:rPr>
+          <w:rFonts w:ascii="Times New Roman" w:eastAsia="Times New Roman" w:hAnsi="Times New Roman" w:cs="Times New Roman"/>
+          <w:sz w:val="24"/>
+          <w:szCs w:val="24"/>
+          <w:lang w:eastAsia="en-GB"/>
+        </w:rPr>
+      </w:pPr>
+      <w:r>
+        <w:rPr>
+          <w:rFonts w:ascii="Times New Roman" w:eastAsia="Times New Roman" w:hAnsi="Times New Roman" w:cs="Times New Roman"/>
+          <w:sz w:val="24"/>
+          <w:szCs w:val="24"/>
+          <w:lang w:eastAsia="en-GB"/>
+        </w:rPr>
+        <w:t>How should this project be applied to ensure the safety of patients?</w:t>
+      </w:r>
+    </w:p>
+    <w:p>
+      <w:pPr>
+        <w:pStyle w:val="Lijstalinea"/>
+        <w:numPr>
+          <w:ilvl w:val="0"/>
+          <w:numId w:val="4"/>
+        </w:numPr>
+        <w:spacing w:before="100" w:beforeAutospacing="1" w:after="100" w:afterAutospacing="1" w:line="240" w:lineRule="auto"/>
+        <w:rPr>
+          <w:rFonts w:ascii="Times New Roman" w:eastAsia="Times New Roman" w:hAnsi="Times New Roman" w:cs="Times New Roman"/>
+          <w:sz w:val="24"/>
+          <w:szCs w:val="24"/>
+          <w:lang w:eastAsia="en-GB"/>
+        </w:rPr>
+      </w:pPr>
+      <w:r>
+        <w:rPr>
+          <w:rFonts w:ascii="Times New Roman" w:eastAsia="Times New Roman" w:hAnsi="Times New Roman" w:cs="Times New Roman"/>
+          <w:sz w:val="24"/>
+          <w:szCs w:val="24"/>
+          <w:lang w:eastAsia="en-GB"/>
+        </w:rPr>
+        <w:t>Are there any ways to misuse the technology</w:t>
+      </w:r>
+      <w:r>
+        <w:rPr>
+          <w:rFonts w:ascii="Times New Roman" w:eastAsia="Times New Roman" w:hAnsi="Times New Roman" w:cs="Times New Roman"/>
+          <w:sz w:val="24"/>
+          <w:szCs w:val="24"/>
+          <w:lang w:eastAsia="en-GB"/>
+        </w:rPr>
+        <w:t xml:space="preserve"> outside of the intended scope</w:t>
       </w:r>
       <w:r>
         <w:rPr>
@@ -1463,6 +1800,119 @@
 <file path=word/numbering.xml><?xml version="1.0" encoding="utf-8"?>
 <w:numbering xmlns:wpc="http://schemas.microsoft.com/office/word/2010/wordprocessingCanvas" xmlns:cx="http://schemas.microsoft.com/office/drawing/2014/chartex" xmlns:cx1="http://schemas.microsoft.com/office/drawing/2015/9/8/chartex" xmlns:cx2="http://schemas.microsoft.com/office/drawing/2015/10/21/chartex" xmlns:cx3="http://schemas.microsoft.com/office/drawing/2016/5/9/chartex" xmlns:cx4="http://schemas.microsoft.com/office/drawing/2016/5/10/chartex" xmlns:cx5="http://schemas.microsoft.com/office/drawing/2016/5/11/chartex" xmlns:cx6="http://schemas.microsoft.com/office/drawing/2016/5/12/chartex" xmlns:cx7="http://schemas.microsoft.com/office/drawing/2016/5/13/chartex" xmlns:cx8="http://schemas.microsoft.com/office/drawing/2016/5/14/chartex" xmlns:mc="http://schemas.openxmlformats.org/markup-compatibility/2006" xmlns:aink="http://schemas.microsoft.com/office/drawing/2016/ink" xmlns:am3d="http://schemas.microsoft.com/office/drawing/2017/model3d" xmlns:o="urn:schemas-microsoft-com:office:office" xmlns:r="http://schemas.openxmlformats.org/officeDocument/2006/relationships" xmlns:m="http://schemas.openxmlformats.org/officeDocument/2006/math" xmlns:v="urn:schemas-microsoft-com:vml" xmlns:wp14="http://schemas.microsoft.com/office/word/2010/wordprocessingDrawing" xmlns:wp="http://schemas.openxmlformats.org/drawingml/2006/wordprocessingDrawing" xmlns:w10="urn:schemas-microsoft-com:office:word" xmlns:w="http://schemas.openxmlformats.org/wordprocessingml/2006/main" xmlns:w14="http://schemas.microsoft.com/office/word/2010/wordml" xmlns:w15="http://schemas.microsoft.com/office/word/2012/wordml" xmlns:w16cex="http://schemas.microsoft.com/office/word/2018/wordml/cex" xmlns:w16cid="http://schemas.microsoft.com/office/word/2016/wordml/cid" xmlns:w16="http://schemas.microsoft.com/office/word/2018/wordml" xmlns:w16sdtdh="http://schemas.microsoft.com/office/word/2020/wordml/sdtdatahash" xmlns:w16se="http://schemas.microsoft.com/office/word/2015/wordml/symex" xmlns:wpg="http://schemas.microsoft.com/office/word/2010/wordprocessingGroup" xmlns:wpi="http://schemas.microsoft.com/office/word/2010/wordprocessingInk" xmlns:wne="http://schemas.microsoft.com/office/word/2006/wordml" xmlns:wps="http://schemas.microsoft.com/office/word/2010/wordprocessingShape" mc:Ignorable="w14 w15 w16se w16cid w16 w16cex w16sdtdh wp14">
   <w:abstractNum w:abstractNumId="0" w15:restartNumberingAfterBreak="0">
+    <w:nsid w:val="28807FA1"/>
+    <w:multiLevelType w:val="hybridMultilevel"/>
+    <w:tmpl w:val="13C82E6E"/>
+    <w:lvl w:ilvl="0" w:tplc="08090001">
+      <w:start w:val="1"/>
+      <w:numFmt w:val="bullet"/>
+      <w:lvlText w:val=""/>
+      <w:lvlJc w:val="left"/>
+      <w:pPr>
+        <w:ind w:left="720" w:hanging="360"/>
+      </w:pPr>
+      <w:rPr>
+        <w:rFonts w:ascii="Symbol" w:hAnsi="Symbol" w:hint="default"/>
+      </w:rPr>
+    </w:lvl>
+    <w:lvl w:ilvl="1" w:tplc="08090003" w:tentative="1">
+      <w:start w:val="1"/>
+      <w:numFmt w:val="bullet"/>
+      <w:lvlText w:val="o"/>
+      <w:lvlJc w:val="left"/>
+      <w:pPr>
+        <w:ind w:left="1440" w:hanging="360"/>
+      </w:pPr>
+      <w:rPr>
+        <w:rFonts w:ascii="Courier New" w:hAnsi="Courier New" w:cs="Courier New" w:hint="default"/>
+      </w:rPr>
+    </w:lvl>
+    <w:lvl w:ilvl="2" w:tplc="08090005" w:tentative="1">
+      <w:start w:val="1"/>
+      <w:numFmt w:val="bullet"/>
+      <w:lvlText w:val=""/>
+      <w:lvlJc w:val="left"/>
+      <w:pPr>
+        <w:ind w:left="2160" w:hanging="360"/>
+      </w:pPr>
+      <w:rPr>
+        <w:rFonts w:ascii="Wingdings" w:hAnsi="Wingdings" w:hint="default"/>
+      </w:rPr>
+    </w:lvl>
+    <w:lvl w:ilvl="3" w:tplc="08090001" w:tentative="1">
+      <w:start w:val="1"/>
+      <w:numFmt w:val="bullet"/>
+      <w:lvlText w:val=""/>
+      <w:lvlJc w:val="left"/>
+      <w:pPr>
+        <w:ind w:left="2880" w:hanging="360"/>
+      </w:pPr>
+      <w:rPr>
+        <w:rFonts w:ascii="Symbol" w:hAnsi="Symbol" w:hint="default"/>
+      </w:rPr>
+    </w:lvl>
+    <w:lvl w:ilvl="4" w:tplc="08090003" w:tentative="1">
+      <w:start w:val="1"/>
+      <w:numFmt w:val="bullet"/>
+      <w:lvlText w:val="o"/>
+      <w:lvlJc w:val="left"/>
+      <w:pPr>
+        <w:ind w:left="3600" w:hanging="360"/>
+      </w:pPr>
+      <w:rPr>
+        <w:rFonts w:ascii="Courier New" w:hAnsi="Courier New" w:cs="Courier New" w:hint="default"/>
+      </w:rPr>
+    </w:lvl>
+    <w:lvl w:ilvl="5" w:tplc="08090005" w:tentative="1">
+      <w:start w:val="1"/>
+      <w:numFmt w:val="bullet"/>
+      <w:lvlText w:val=""/>
+      <w:lvlJc w:val="left"/>
+      <w:pPr>
+        <w:ind w:left="4320" w:hanging="360"/>
+      </w:pPr>
+      <w:rPr>
+        <w:rFonts w:ascii="Wingdings" w:hAnsi="Wingdings" w:hint="default"/>
+      </w:rPr>
+    </w:lvl>
+    <w:lvl w:ilvl="6" w:tplc="08090001" w:tentative="1">
+      <w:start w:val="1"/>
+      <w:numFmt w:val="bullet"/>
+      <w:lvlText w:val=""/>
+      <w:lvlJc w:val="left"/>
+      <w:pPr>
+        <w:ind w:left="5040" w:hanging="360"/>
+      </w:pPr>
+      <w:rPr>
+        <w:rFonts w:ascii="Symbol" w:hAnsi="Symbol" w:hint="default"/>
+      </w:rPr>
+    </w:lvl>
+    <w:lvl w:ilvl="7" w:tplc="08090003" w:tentative="1">
+      <w:start w:val="1"/>
+      <w:numFmt w:val="bullet"/>
+      <w:lvlText w:val="o"/>
+      <w:lvlJc w:val="left"/>
+      <w:pPr>
+        <w:ind w:left="5760" w:hanging="360"/>
+      </w:pPr>
+      <w:rPr>
+        <w:rFonts w:ascii="Courier New" w:hAnsi="Courier New" w:cs="Courier New" w:hint="default"/>
+      </w:rPr>
+    </w:lvl>
+    <w:lvl w:ilvl="8" w:tplc="08090005" w:tentative="1">
+      <w:start w:val="1"/>
+      <w:numFmt w:val="bullet"/>
+      <w:lvlText w:val=""/>
+      <w:lvlJc w:val="left"/>
+      <w:pPr>
+        <w:ind w:left="6480" w:hanging="360"/>
+      </w:pPr>
+      <w:rPr>
+        <w:rFonts w:ascii="Wingdings" w:hAnsi="Wingdings" w:hint="default"/>
+      </w:rPr>
+    </w:lvl>
+  </w:abstractNum>
+  <w:abstractNum w:abstractNumId="1" w15:restartNumberingAfterBreak="0">
     <w:nsid w:val="30DE7566"/>
     <w:multiLevelType w:val="hybridMultilevel"/>
     <w:tmpl w:val="276C9E8A"/>
@@ -1575,7 +2025,7 @@
       </w:rPr>
     </w:lvl>
   </w:abstractNum>
-  <w:abstractNum w:abstractNumId="1" w15:restartNumberingAfterBreak="0">
+  <w:abstractNum w:abstractNumId="2" w15:restartNumberingAfterBreak="0">
     <w:nsid w:val="3A674ADA"/>
     <w:multiLevelType w:val="multilevel"/>
     <w:tmpl w:val="8822214C"/>
@@ -1724,10 +2174,139 @@
       </w:rPr>
     </w:lvl>
   </w:abstractNum>
+  <w:abstractNum w:abstractNumId="3" w15:restartNumberingAfterBreak="0">
+    <w:nsid w:val="6D6057C1"/>
+    <w:multiLevelType w:val="multilevel"/>
+    <w:tmpl w:val="98D2589C"/>
+    <w:lvl w:ilvl="0">
+      <w:start w:val="1"/>
+      <w:numFmt w:val="decimal"/>
+      <w:pStyle w:val="Kop1"/>
+      <w:lvlText w:val="%1."/>
+      <w:lvlJc w:val="left"/>
+      <w:pPr>
+        <w:ind w:left="720" w:hanging="360"/>
+      </w:pPr>
+      <w:rPr>
+        <w:rFonts w:hint="default"/>
+      </w:rPr>
+    </w:lvl>
+    <w:lvl w:ilvl="1">
+      <w:start w:val="1"/>
+      <w:numFmt w:val="decimal"/>
+      <w:pStyle w:val="Kop2"/>
+      <w:isLgl/>
+      <w:lvlText w:val="%1.%2."/>
+      <w:lvlJc w:val="left"/>
+      <w:pPr>
+        <w:ind w:left="1080" w:hanging="720"/>
+      </w:pPr>
+      <w:rPr>
+        <w:rFonts w:hint="default"/>
+      </w:rPr>
+    </w:lvl>
+    <w:lvl w:ilvl="2">
+      <w:start w:val="1"/>
+      <w:numFmt w:val="decimal"/>
+      <w:isLgl/>
+      <w:lvlText w:val="%1.%2.%3."/>
+      <w:lvlJc w:val="left"/>
+      <w:pPr>
+        <w:ind w:left="1080" w:hanging="720"/>
+      </w:pPr>
+      <w:rPr>
+        <w:rFonts w:hint="default"/>
+      </w:rPr>
+    </w:lvl>
+    <w:lvl w:ilvl="3">
+      <w:start w:val="1"/>
+      <w:numFmt w:val="decimal"/>
+      <w:isLgl/>
+      <w:lvlText w:val="%1.%2.%3.%4."/>
+      <w:lvlJc w:val="left"/>
+      <w:pPr>
+        <w:ind w:left="1440" w:hanging="1080"/>
+      </w:pPr>
+      <w:rPr>
+        <w:rFonts w:hint="default"/>
+      </w:rPr>
+    </w:lvl>
+    <w:lvl w:ilvl="4">
+      <w:start w:val="1"/>
+      <w:numFmt w:val="decimal"/>
+      <w:isLgl/>
+      <w:lvlText w:val="%1.%2.%3.%4.%5."/>
+      <w:lvlJc w:val="left"/>
+      <w:pPr>
+        <w:ind w:left="1800" w:hanging="1440"/>
+      </w:pPr>
+      <w:rPr>
+        <w:rFonts w:hint="default"/>
+      </w:rPr>
+    </w:lvl>
+    <w:lvl w:ilvl="5">
+      <w:start w:val="1"/>
+      <w:numFmt w:val="decimal"/>
+      <w:isLgl/>
+      <w:lvlText w:val="%1.%2.%3.%4.%5.%6."/>
+      <w:lvlJc w:val="left"/>
+      <w:pPr>
+        <w:ind w:left="1800" w:hanging="1440"/>
+      </w:pPr>
+      <w:rPr>
+        <w:rFonts w:hint="default"/>
+      </w:rPr>
+    </w:lvl>
+    <w:lvl w:ilvl="6">
+      <w:start w:val="1"/>
+      <w:numFmt w:val="decimal"/>
+      <w:isLgl/>
+      <w:lvlText w:val="%1.%2.%3.%4.%5.%6.%7."/>
+      <w:lvlJc w:val="left"/>
+      <w:pPr>
+        <w:ind w:left="2160" w:hanging="1800"/>
+      </w:pPr>
+      <w:rPr>
+        <w:rFonts w:hint="default"/>
+      </w:rPr>
+    </w:lvl>
+    <w:lvl w:ilvl="7">
+      <w:start w:val="1"/>
+      <w:numFmt w:val="decimal"/>
+      <w:isLgl/>
+      <w:lvlText w:val="%1.%2.%3.%4.%5.%6.%7.%8."/>
+      <w:lvlJc w:val="left"/>
+      <w:pPr>
+        <w:ind w:left="2520" w:hanging="2160"/>
+      </w:pPr>
+      <w:rPr>
+        <w:rFonts w:hint="default"/>
+      </w:rPr>
+    </w:lvl>
+    <w:lvl w:ilvl="8">
+      <w:start w:val="1"/>
+      <w:numFmt w:val="decimal"/>
+      <w:isLgl/>
+      <w:lvlText w:val="%1.%2.%3.%4.%5.%6.%7.%8.%9."/>
+      <w:lvlJc w:val="left"/>
+      <w:pPr>
+        <w:ind w:left="2520" w:hanging="2160"/>
+      </w:pPr>
+      <w:rPr>
+        <w:rFonts w:hint="default"/>
+      </w:rPr>
+    </w:lvl>
+  </w:abstractNum>
   <w:num w:numId="1">
+    <w:abstractNumId w:val="2"/>
+  </w:num>
+  <w:num w:numId="2">
     <w:abstractNumId w:val="1"/>
   </w:num>
-  <w:num w:numId="2">
+  <w:num w:numId="3">
+    <w:abstractNumId w:val="3"/>
+  </w:num>
+  <w:num w:numId="4">
     <w:abstractNumId w:val="0"/>
   </w:num>
 </w:numbering>
@@ -2140,10 +2719,13 @@
     <w:link w:val="Kop1Char"/>
     <w:uiPriority w:val="9"/>
     <w:qFormat/>
-    <w:rsid w:val="00A467FA"/>
+    <w:rsid w:val="00540449"/>
     <w:pPr>
       <w:keepNext/>
       <w:keepLines/>
+      <w:numPr>
+        <w:numId w:val="3"/>
+      </w:numPr>
       <w:spacing w:before="520" w:line="240" w:lineRule="auto"/>
       <w:outlineLvl w:val="0"/>
     </w:pPr>
@@ -2160,13 +2742,16 @@
     <w:next w:val="Standaard"/>
     <w:link w:val="Kop2Char"/>
     <w:uiPriority w:val="9"/>
-    <w:semiHidden/>
     <w:unhideWhenUsed/>
     <w:qFormat/>
-    <w:rsid w:val="00A467FA"/>
+    <w:rsid w:val="00DE52AF"/>
     <w:pPr>
       <w:keepNext/>
       <w:keepLines/>
+      <w:numPr>
+        <w:ilvl w:val="1"/>
+        <w:numId w:val="3"/>
+      </w:numPr>
       <w:spacing w:before="160" w:after="120" w:line="240" w:lineRule="auto"/>
       <w:outlineLvl w:val="1"/>
     </w:pPr>
@@ -2372,7 +2957,7 @@
     <w:basedOn w:val="Standaardalinea-lettertype"/>
     <w:link w:val="Kop1"/>
     <w:uiPriority w:val="9"/>
-    <w:rsid w:val="00A467FA"/>
+    <w:rsid w:val="00540449"/>
     <w:rPr>
       <w:rFonts w:asciiTheme="majorHAnsi" w:eastAsiaTheme="majorEastAsia" w:hAnsiTheme="majorHAnsi" w:cstheme="majorBidi"/>
       <w:color w:val="253356" w:themeColor="accent1" w:themeShade="80"/>
@@ -2385,8 +2970,7 @@
     <w:basedOn w:val="Standaardalinea-lettertype"/>
     <w:link w:val="Kop2"/>
     <w:uiPriority w:val="9"/>
-    <w:semiHidden/>
-    <w:rsid w:val="00A467FA"/>
+    <w:rsid w:val="00DE52AF"/>
     <w:rPr>
       <w:rFonts w:asciiTheme="majorHAnsi" w:eastAsiaTheme="majorEastAsia" w:hAnsiTheme="majorHAnsi" w:cstheme="majorBidi"/>
       <w:color w:val="374C80" w:themeColor="accent1" w:themeShade="BF"/>

</xml_diff>